<commit_message>
Updated the gradient checks and fixed a couple gradients.  Also put in two 2D problems and updated errors in the report.
</commit_message>
<xml_diff>
--- a/NDIntInformalReport.docx
+++ b/NDIntInformalReport.docx
@@ -1138,8 +1138,6 @@
       <w:r>
         <w:t>Cost Improvements -</w:t>
       </w:r>
-      <w:bookmarkStart w:id="1" w:name="_GoBack"/>
-      <w:bookmarkEnd w:id="1"/>
       <w:r>
         <w:lastRenderedPageBreak/>
         <w:t xml:space="preserve">Table </w:t>
@@ -1295,7 +1293,7 @@
         <w:pStyle w:val="Caption"/>
         <w:jc w:val="center"/>
       </w:pPr>
-      <w:bookmarkStart w:id="2" w:name="_Ref296848883"/>
+      <w:bookmarkStart w:id="1" w:name="_Ref296848883"/>
       <w:r>
         <w:t xml:space="preserve">Piecewise Representation - Figure </w:t>
       </w:r>
@@ -1307,7 +1305,7 @@
           <w:t>1</w:t>
         </w:r>
       </w:fldSimple>
-      <w:bookmarkEnd w:id="2"/>
+      <w:bookmarkEnd w:id="1"/>
     </w:p>
     <w:p>
       <w:r>
@@ -1392,7 +1390,7 @@
         <w:pStyle w:val="Caption"/>
         <w:jc w:val="center"/>
       </w:pPr>
-      <w:bookmarkStart w:id="3" w:name="_Ref296848885"/>
+      <w:bookmarkStart w:id="2" w:name="_Ref296848885"/>
       <w:r>
         <w:t xml:space="preserve">Crate Representation - Figure </w:t>
       </w:r>
@@ -1404,7 +1402,7 @@
           <w:t>2</w:t>
         </w:r>
       </w:fldSimple>
-      <w:bookmarkEnd w:id="3"/>
+      <w:bookmarkEnd w:id="2"/>
     </w:p>
     <w:p>
       <w:pPr>
@@ -1416,12 +1414,18 @@
     </w:p>
     <w:p>
       <w:r>
-        <w:t>With the values being predicted, error is found by simply solving the problem at each prediction point for an exact solution and recording a percent difference.   The gradients are done similarly.  Since their exact value cannot be found easily at each location though, a good replacement was to use a high accuracy step in the complex step method.</w:t>
+        <w:t>With the values being predicted, error is found by simply solving the problem at each prediction point for an exact solution and recording a percent difference.   The gradients are done similarly.  Since their exact value cannot be found easily at each location, a good replacement was to use a high accuracy step in the complex step method.</w:t>
       </w:r>
     </w:p>
     <w:p>
       <w:r>
-        <w:t xml:space="preserve">The program can optionally plot the predicted point distribution. The results in this paper follow a Latin Hypercube distribution. The point locations for one run can be seen in </w:t>
+        <w:t>The program can optionally plot the predicted point distribution. The results in this paper follow a Latin Hypercube distribution</w:t>
+      </w:r>
+      <w:r>
+        <w:t xml:space="preserve"> so that the point locations might comprise a good distribution</w:t>
+      </w:r>
+      <w:r>
+        <w:t xml:space="preserve">. The point locations for one run can be seen in </w:t>
       </w:r>
       <w:r>
         <w:fldChar w:fldCharType="begin"/>
@@ -1518,7 +1522,7 @@
         <w:pStyle w:val="Caption"/>
         <w:jc w:val="center"/>
       </w:pPr>
-      <w:bookmarkStart w:id="4" w:name="_Ref296852410"/>
+      <w:bookmarkStart w:id="3" w:name="_Ref296852410"/>
       <w:r>
         <w:t xml:space="preserve">Prediction Point Distribution - </w:t>
       </w:r>
@@ -1533,7 +1537,7 @@
           <w:t>3</w:t>
         </w:r>
       </w:fldSimple>
-      <w:bookmarkEnd w:id="4"/>
+      <w:bookmarkEnd w:id="3"/>
     </w:p>
     <w:p>
       <w:pPr>
@@ -1584,7 +1588,18 @@
       <w:r>
         <w:t xml:space="preserve"> through</w:t>
       </w:r>
-      <w:fldSimple w:instr=" REF _Ref296852584 \h "/>
+      <w:r>
+        <w:fldChar w:fldCharType="begin"/>
+      </w:r>
+      <w:r>
+        <w:instrText xml:space="preserve"> REF _Ref296852584 \h </w:instrText>
+      </w:r>
+      <w:r>
+        <w:fldChar w:fldCharType="separate"/>
+      </w:r>
+      <w:r>
+        <w:fldChar w:fldCharType="end"/>
+      </w:r>
       <w:r>
         <w:t xml:space="preserve"> </w:t>
       </w:r>
@@ -1694,7 +1709,7 @@
         <w:pStyle w:val="Caption"/>
         <w:jc w:val="center"/>
       </w:pPr>
-      <w:bookmarkStart w:id="5" w:name="_Ref296852575"/>
+      <w:bookmarkStart w:id="4" w:name="_Ref296852575"/>
       <w:r>
         <w:t xml:space="preserve">Linear Nearest Neighbor Results - </w:t>
       </w:r>
@@ -1709,7 +1724,7 @@
           <w:t>4</w:t>
         </w:r>
       </w:fldSimple>
-      <w:bookmarkEnd w:id="5"/>
+      <w:bookmarkEnd w:id="4"/>
     </w:p>
     <w:p>
       <w:pPr>
@@ -1804,18 +1819,39 @@
         <w:t>se representations poorly</w:t>
       </w:r>
       <w:r>
-        <w:t xml:space="preserve"> portray the differences in interpolation schemes.  Although their results do tend to appear at similar locations, one major difference to note </w:t>
-      </w:r>
-      <w:r>
-        <w:t>is the variance in</w:t>
-      </w:r>
-      <w:r>
-        <w:t xml:space="preserve"> the error distributions</w:t>
+        <w:t xml:space="preserve"> portray the differences in interpolation schemes</w:t>
+      </w:r>
+      <w:r>
+        <w:t xml:space="preserve"> since the problems are too complex for visual inspection</w:t>
       </w:r>
       <w:r>
         <w:t xml:space="preserve">.  </w:t>
       </w:r>
       <w:r>
+        <w:t>One</w:t>
+      </w:r>
+      <w:r>
+        <w:t xml:space="preserve"> major difference to note</w:t>
+      </w:r>
+      <w:r>
+        <w:t xml:space="preserve"> between the schemes</w:t>
+      </w:r>
+      <w:r>
+        <w:t xml:space="preserve"> </w:t>
+      </w:r>
+      <w:r>
+        <w:t>is th</w:t>
+      </w:r>
+      <w:r>
+        <w:t>eir</w:t>
+      </w:r>
+      <w:r>
+        <w:t xml:space="preserve"> error distributions</w:t>
+      </w:r>
+      <w:r>
+        <w:t xml:space="preserve">.  </w:t>
+      </w:r>
+      <w:r>
         <w:t xml:space="preserve">The linear nearest neighbor scheme appears to </w:t>
       </w:r>
       <w:r>
@@ -1831,7 +1867,12 @@
         <w:t xml:space="preserve"> occasional spike</w:t>
       </w:r>
       <w:r>
-        <w:t>.  The other three methods have a more uniform distribution</w:t>
+        <w:t>.  The oth</w:t>
+      </w:r>
+      <w:bookmarkStart w:id="5" w:name="_GoBack"/>
+      <w:bookmarkEnd w:id="5"/>
+      <w:r>
+        <w:t>er three methods have a more uniform distribution</w:t>
       </w:r>
       <w:r>
         <w:t xml:space="preserve">. This can be seen in </w:t>
@@ -8737,7 +8778,7 @@
 </file>
 
 <file path=customXml/itemProps1.xml><?xml version="1.0" encoding="utf-8"?>
-<ds:datastoreItem xmlns:ds="http://schemas.openxmlformats.org/officeDocument/2006/customXml" ds:itemID="{B21CFF49-ADCF-714E-9A08-AEA57B804EBF}">
+<ds:datastoreItem xmlns:ds="http://schemas.openxmlformats.org/officeDocument/2006/customXml" ds:itemID="{97880AEC-8D85-6346-A22B-2306A82AEAF9}">
   <ds:schemaRefs>
     <ds:schemaRef ds:uri="http://schemas.openxmlformats.org/officeDocument/2006/bibliography"/>
   </ds:schemaRefs>

</xml_diff>

<commit_message>
Added results to finish report from home and removed bugs from v6.  Also adjusted plots a good amount.
</commit_message>
<xml_diff>
--- a/NDIntInformalReport.docx
+++ b/NDIntInformalReport.docx
@@ -1100,14 +1100,27 @@
       <w:r>
         <w:t xml:space="preserve"> -Table </w:t>
       </w:r>
-      <w:fldSimple w:instr=" SEQ Table \* ARABIC ">
-        <w:r>
-          <w:rPr>
-            <w:noProof/>
-          </w:rPr>
-          <w:t>1</w:t>
-        </w:r>
-      </w:fldSimple>
+      <w:r>
+        <w:fldChar w:fldCharType="begin"/>
+      </w:r>
+      <w:r>
+        <w:instrText xml:space="preserve"> SEQ Table \* ARABIC </w:instrText>
+      </w:r>
+      <w:r>
+        <w:fldChar w:fldCharType="separate"/>
+      </w:r>
+      <w:r>
+        <w:rPr>
+          <w:noProof/>
+        </w:rPr>
+        <w:t>1</w:t>
+      </w:r>
+      <w:r>
+        <w:rPr>
+          <w:noProof/>
+        </w:rPr>
+        <w:fldChar w:fldCharType="end"/>
+      </w:r>
       <w:bookmarkEnd w:id="0"/>
     </w:p>
     <w:p>
@@ -1169,10 +1182,103 @@
     </w:p>
     <w:p>
       <w:r>
-        <w:t>A small part of the program is its default problems, which the user can call to test the interpolation schemes easily.  The choices are currently a piecewise problem, which consists of three intersecting planes, and an egg crate problem.  Both problem sets are of three dimensions so they can be visualized.  A representation of each probl</w:t>
-      </w:r>
-      <w:r>
-        <w:t xml:space="preserve">em can be seen in </w:t>
+        <w:t>A small part of the program is its default problems, which the user can call to test the interpolation schemes easily.  The choices ar</w:t>
+      </w:r>
+      <w:r>
+        <w:t>e currently</w:t>
+      </w:r>
+      <w:r>
+        <w:t xml:space="preserve"> </w:t>
+      </w:r>
+      <w:r>
+        <w:t>3</w:t>
+      </w:r>
+      <w:r>
+        <w:rPr>
+          <w:vertAlign w:val="superscript"/>
+        </w:rPr>
+        <w:t>rd</w:t>
+      </w:r>
+      <w:r>
+        <w:t xml:space="preserve"> and 5</w:t>
+      </w:r>
+      <w:r>
+        <w:rPr>
+          <w:vertAlign w:val="superscript"/>
+        </w:rPr>
+        <w:t>th</w:t>
+      </w:r>
+      <w:r>
+        <w:t xml:space="preserve"> order 2 dimensional Legendre Polynomials,</w:t>
+      </w:r>
+      <w:r>
+        <w:t xml:space="preserve"> a piecewise problem consisting of three intersecting planes,</w:t>
+      </w:r>
+      <w:r>
+        <w:t xml:space="preserve"> </w:t>
+      </w:r>
+      <w:r>
+        <w:t>an egg crate problem, and</w:t>
+      </w:r>
+      <w:r>
+        <w:t xml:space="preserve"> 2</w:t>
+      </w:r>
+      <w:r>
+        <w:rPr>
+          <w:vertAlign w:val="superscript"/>
+        </w:rPr>
+        <w:t>nd</w:t>
+      </w:r>
+      <w:r>
+        <w:t xml:space="preserve"> and 4</w:t>
+      </w:r>
+      <w:r>
+        <w:rPr>
+          <w:vertAlign w:val="superscript"/>
+        </w:rPr>
+        <w:t>th</w:t>
+      </w:r>
+      <w:r>
+        <w:t xml:space="preserve"> order 5 dimensional problems</w:t>
+      </w:r>
+      <w:r>
+        <w:t>.  Four</w:t>
+      </w:r>
+      <w:r>
+        <w:t xml:space="preserve"> of the</w:t>
+      </w:r>
+      <w:r>
+        <w:t xml:space="preserve"> problem sets are of three</w:t>
+      </w:r>
+      <w:r>
+        <w:t xml:space="preserve"> or less</w:t>
+      </w:r>
+      <w:r>
+        <w:t xml:space="preserve"> dimensions</w:t>
+      </w:r>
+      <w:r>
+        <w:t>,</w:t>
+      </w:r>
+      <w:r>
+        <w:t xml:space="preserve"> so they can be visualized.  A representation of each</w:t>
+      </w:r>
+      <w:r>
+        <w:t xml:space="preserve"> of the</w:t>
+      </w:r>
+      <w:r>
+        <w:t xml:space="preserve"> 3 dimensional</w:t>
+      </w:r>
+      <w:r>
+        <w:t xml:space="preserve"> probl</w:t>
+      </w:r>
+      <w:r>
+        <w:t>em</w:t>
+      </w:r>
+      <w:r>
+        <w:t>s</w:t>
+      </w:r>
+      <w:r>
+        <w:t xml:space="preserve"> can be seen in </w:t>
       </w:r>
       <w:r>
         <w:fldChar w:fldCharType="begin"/>
@@ -1196,7 +1302,13 @@
         <w:fldChar w:fldCharType="end"/>
       </w:r>
       <w:r>
-        <w:t xml:space="preserve"> and </w:t>
+        <w:t xml:space="preserve"> </w:t>
+      </w:r>
+      <w:r>
+        <w:t>and</w:t>
+      </w:r>
+      <w:r>
+        <w:t xml:space="preserve"> </w:t>
       </w:r>
       <w:r>
         <w:fldChar w:fldCharType="begin"/>
@@ -1297,28 +1409,42 @@
       <w:r>
         <w:t xml:space="preserve">Piecewise Representation - Figure </w:t>
       </w:r>
-      <w:fldSimple w:instr=" SEQ Figure \* ARABIC ">
-        <w:r>
-          <w:rPr>
-            <w:noProof/>
-          </w:rPr>
-          <w:t>1</w:t>
-        </w:r>
-      </w:fldSimple>
+      <w:r>
+        <w:fldChar w:fldCharType="begin"/>
+      </w:r>
+      <w:r>
+        <w:instrText xml:space="preserve"> SEQ Figure \* ARABIC </w:instrText>
+      </w:r>
+      <w:r>
+        <w:fldChar w:fldCharType="separate"/>
+      </w:r>
+      <w:r>
+        <w:rPr>
+          <w:noProof/>
+        </w:rPr>
+        <w:t>1</w:t>
+      </w:r>
+      <w:r>
+        <w:rPr>
+          <w:noProof/>
+        </w:rPr>
+        <w:fldChar w:fldCharType="end"/>
+      </w:r>
       <w:bookmarkEnd w:id="1"/>
     </w:p>
     <w:p>
       <w:r>
-        <w:t>These representations show that the problems each have areas where many interpolation techniques will have difficulty.   Results later in the report can be compared with these figures.</w:t>
+        <w:t>These representations show that the problems each have areas where many interpolation techniques will have difficulty.</w:t>
+      </w:r>
+      <w:r>
+        <w:t xml:space="preserve">  The 2 dimensional problems are not shown here because of their ability to be included in a plot accompanying the results for direct comparison.  3 dimensional r</w:t>
+      </w:r>
+      <w:r>
+        <w:t>esults later in the report can be compared with these figures.</w:t>
       </w:r>
       <w:r>
         <w:t xml:space="preserve"> </w:t>
       </w:r>
-    </w:p>
-    <w:p>
-      <w:pPr>
-        <w:pStyle w:val="Heading2"/>
-      </w:pPr>
     </w:p>
     <w:p>
       <w:pPr>
@@ -1389,26 +1515,869 @@
       <w:pPr>
         <w:pStyle w:val="Caption"/>
         <w:jc w:val="center"/>
+        <w:rPr>
+          <w:noProof/>
+        </w:rPr>
       </w:pPr>
       <w:bookmarkStart w:id="2" w:name="_Ref296848885"/>
       <w:r>
         <w:t xml:space="preserve">Crate Representation - Figure </w:t>
       </w:r>
-      <w:fldSimple w:instr=" SEQ Figure \* ARABIC ">
-        <w:r>
-          <w:rPr>
-            <w:noProof/>
-          </w:rPr>
-          <w:t>2</w:t>
-        </w:r>
-      </w:fldSimple>
+      <w:r>
+        <w:fldChar w:fldCharType="begin"/>
+      </w:r>
+      <w:r>
+        <w:instrText xml:space="preserve"> SEQ Figure \* ARABIC </w:instrText>
+      </w:r>
+      <w:r>
+        <w:fldChar w:fldCharType="separate"/>
+      </w:r>
+      <w:r>
+        <w:rPr>
+          <w:noProof/>
+        </w:rPr>
+        <w:t>2</w:t>
+      </w:r>
+      <w:r>
+        <w:rPr>
+          <w:noProof/>
+        </w:rPr>
+        <w:fldChar w:fldCharType="end"/>
+      </w:r>
       <w:bookmarkEnd w:id="2"/>
+    </w:p>
+    <w:p/>
+    <w:p>
+      <w:pPr>
+        <w:pStyle w:val="Heading2"/>
+      </w:pPr>
+      <w:r>
+        <w:t>2 Dimensional Interpolation Results</w:t>
+      </w:r>
+    </w:p>
+    <w:p>
+      <w:r>
+        <w:t>Validation of this program is most easily visualized with a simple case in a low dimension.  Since at least one independent and one dependent are necessary for any type of interpolation, the initial problem set consists of 2 dimensional problems.  Both of these problems are Legendre Polynomials</w:t>
+      </w:r>
+      <w:r>
+        <w:t xml:space="preserve"> scaled by 500</w:t>
+      </w:r>
+      <w:r>
+        <w:t>, one being of the 3</w:t>
+      </w:r>
+      <w:r>
+        <w:rPr>
+          <w:vertAlign w:val="superscript"/>
+        </w:rPr>
+        <w:t>rd</w:t>
+      </w:r>
+      <w:r>
+        <w:t xml:space="preserve"> order and the other of the 5</w:t>
+      </w:r>
+      <w:r>
+        <w:rPr>
+          <w:vertAlign w:val="superscript"/>
+        </w:rPr>
+        <w:t>th</w:t>
+      </w:r>
+      <w:r>
+        <w:t xml:space="preserve"> order.</w:t>
+      </w:r>
+      <w:r>
+        <w:t xml:space="preserve">  This scaling is to ensure accuracy relations with the other test problems used.</w:t>
+      </w:r>
+      <w:r>
+        <w:t xml:space="preserve">  </w:t>
+      </w:r>
+    </w:p>
+    <w:p>
+      <w:r>
+        <w:t>With the problem functions integrated into the program, each interpolation is performed to see how well they model the function as the numbe</w:t>
+      </w:r>
+      <w:r>
+        <w:t xml:space="preserve">r of training points increase.   The plots that best modeled the changes </w:t>
+      </w:r>
+      <w:r>
+        <w:t xml:space="preserve">can be seen </w:t>
+      </w:r>
+      <w:proofErr w:type="gramStart"/>
+      <w:r>
+        <w:t>in</w:t>
+      </w:r>
+      <w:r>
+        <w:t xml:space="preserve">  </w:t>
+      </w:r>
+      <w:proofErr w:type="gramEnd"/>
+      <w:r>
+        <w:fldChar w:fldCharType="begin"/>
+      </w:r>
+      <w:r>
+        <w:instrText xml:space="preserve"> REF _Ref297381185 \h </w:instrText>
+      </w:r>
+      <w:r>
+        <w:fldChar w:fldCharType="separate"/>
+      </w:r>
+      <w:r>
+        <w:t>3</w:t>
+      </w:r>
+      <w:r>
+        <w:rPr>
+          <w:vertAlign w:val="superscript"/>
+        </w:rPr>
+        <w:t>rd</w:t>
+      </w:r>
+      <w:r>
+        <w:t xml:space="preserve"> Order 2D with 5 Training Points - Figure </w:t>
+      </w:r>
+      <w:r>
+        <w:rPr>
+          <w:noProof/>
+        </w:rPr>
+        <w:t>3</w:t>
+      </w:r>
+      <w:r>
+        <w:fldChar w:fldCharType="end"/>
+      </w:r>
+      <w:r>
+        <w:t xml:space="preserve"> through </w:t>
+      </w:r>
+      <w:r>
+        <w:fldChar w:fldCharType="begin"/>
+      </w:r>
+      <w:r>
+        <w:instrText xml:space="preserve"> REF _Ref297381191 \h </w:instrText>
+      </w:r>
+      <w:r>
+        <w:fldChar w:fldCharType="separate"/>
+      </w:r>
+      <w:r>
+        <w:t>5</w:t>
+      </w:r>
+      <w:r>
+        <w:rPr>
+          <w:vertAlign w:val="superscript"/>
+        </w:rPr>
+        <w:t>th</w:t>
+      </w:r>
+      <w:r>
+        <w:t xml:space="preserve"> Order 2D with 100 Training Points - Figure </w:t>
+      </w:r>
+      <w:r>
+        <w:rPr>
+          <w:noProof/>
+        </w:rPr>
+        <w:t>8</w:t>
+      </w:r>
+      <w:r>
+        <w:fldChar w:fldCharType="end"/>
+      </w:r>
+      <w:r>
+        <w:t xml:space="preserve"> </w:t>
+      </w:r>
+    </w:p>
+    <w:p>
+      <w:pPr>
+        <w:keepNext/>
+      </w:pPr>
+      <w:r>
+        <w:rPr>
+          <w:noProof/>
+        </w:rPr>
+        <w:drawing>
+          <wp:inline distT="0" distB="0" distL="0" distR="0" wp14:anchorId="04A429F8" wp14:editId="398A9363">
+            <wp:extent cx="3108960" cy="2331720"/>
+            <wp:effectExtent l="76200" t="76200" r="142240" b="157480"/>
+            <wp:docPr id="11" name="Picture 11"/>
+            <wp:cNvGraphicFramePr>
+              <a:graphicFrameLocks xmlns:a="http://schemas.openxmlformats.org/drawingml/2006/main" noChangeAspect="1"/>
+            </wp:cNvGraphicFramePr>
+            <a:graphic xmlns:a="http://schemas.openxmlformats.org/drawingml/2006/main">
+              <a:graphicData uri="http://schemas.openxmlformats.org/drawingml/2006/picture">
+                <pic:pic xmlns:pic="http://schemas.openxmlformats.org/drawingml/2006/picture">
+                  <pic:nvPicPr>
+                    <pic:cNvPr id="6" name="All3O5p.png"/>
+                    <pic:cNvPicPr/>
+                  </pic:nvPicPr>
+                  <pic:blipFill>
+                    <a:blip r:embed="rId9">
+                      <a:extLst>
+                        <a:ext uri="{28A0092B-C50C-407E-A947-70E740481C1C}">
+                          <a14:useLocalDpi xmlns:a14="http://schemas.microsoft.com/office/drawing/2010/main" val="0"/>
+                        </a:ext>
+                      </a:extLst>
+                    </a:blip>
+                    <a:stretch>
+                      <a:fillRect/>
+                    </a:stretch>
+                  </pic:blipFill>
+                  <pic:spPr>
+                    <a:xfrm>
+                      <a:off x="0" y="0"/>
+                      <a:ext cx="3108960" cy="2331720"/>
+                    </a:xfrm>
+                    <a:prstGeom prst="rect">
+                      <a:avLst/>
+                    </a:prstGeom>
+                    <a:ln w="38100" cap="sq">
+                      <a:solidFill>
+                        <a:srgbClr val="000000"/>
+                      </a:solidFill>
+                      <a:prstDash val="solid"/>
+                      <a:miter lim="800000"/>
+                    </a:ln>
+                    <a:effectLst>
+                      <a:outerShdw blurRad="50800" dist="38100" dir="2700000" algn="tl" rotWithShape="0">
+                        <a:srgbClr val="000000">
+                          <a:alpha val="43000"/>
+                        </a:srgbClr>
+                      </a:outerShdw>
+                    </a:effectLst>
+                  </pic:spPr>
+                </pic:pic>
+              </a:graphicData>
+            </a:graphic>
+          </wp:inline>
+        </w:drawing>
+      </w:r>
+    </w:p>
+    <w:p>
+      <w:pPr>
+        <w:pStyle w:val="Caption"/>
+        <w:jc w:val="center"/>
+      </w:pPr>
+      <w:bookmarkStart w:id="3" w:name="_Ref297381185"/>
+      <w:r>
+        <w:t>3</w:t>
+      </w:r>
+      <w:r>
+        <w:rPr>
+          <w:vertAlign w:val="superscript"/>
+        </w:rPr>
+        <w:t>rd</w:t>
+      </w:r>
+      <w:r>
+        <w:t xml:space="preserve"> Order 2D with 5 Training Points - Figure </w:t>
+      </w:r>
+      <w:r>
+        <w:fldChar w:fldCharType="begin"/>
+      </w:r>
+      <w:r>
+        <w:instrText xml:space="preserve"> SEQ Figure \* ARABIC </w:instrText>
+      </w:r>
+      <w:r>
+        <w:fldChar w:fldCharType="separate"/>
+      </w:r>
+      <w:r>
+        <w:rPr>
+          <w:noProof/>
+        </w:rPr>
+        <w:t>3</w:t>
+      </w:r>
+      <w:r>
+        <w:rPr>
+          <w:noProof/>
+        </w:rPr>
+        <w:fldChar w:fldCharType="end"/>
+      </w:r>
+      <w:bookmarkEnd w:id="3"/>
+    </w:p>
+    <w:p>
+      <w:pPr>
+        <w:keepNext/>
+      </w:pPr>
+      <w:r>
+        <w:rPr>
+          <w:noProof/>
+        </w:rPr>
+        <w:drawing>
+          <wp:inline distT="0" distB="0" distL="0" distR="0" wp14:anchorId="3C0F04D2" wp14:editId="3B1B1C67">
+            <wp:extent cx="3108960" cy="2331720"/>
+            <wp:effectExtent l="76200" t="76200" r="142240" b="157480"/>
+            <wp:docPr id="12" name="Picture 12"/>
+            <wp:cNvGraphicFramePr>
+              <a:graphicFrameLocks xmlns:a="http://schemas.openxmlformats.org/drawingml/2006/main" noChangeAspect="1"/>
+            </wp:cNvGraphicFramePr>
+            <a:graphic xmlns:a="http://schemas.openxmlformats.org/drawingml/2006/main">
+              <a:graphicData uri="http://schemas.openxmlformats.org/drawingml/2006/picture">
+                <pic:pic xmlns:pic="http://schemas.openxmlformats.org/drawingml/2006/picture">
+                  <pic:nvPicPr>
+                    <pic:cNvPr id="3" name="All3O10p.png"/>
+                    <pic:cNvPicPr/>
+                  </pic:nvPicPr>
+                  <pic:blipFill>
+                    <a:blip r:embed="rId10">
+                      <a:extLst>
+                        <a:ext uri="{28A0092B-C50C-407E-A947-70E740481C1C}">
+                          <a14:useLocalDpi xmlns:a14="http://schemas.microsoft.com/office/drawing/2010/main" val="0"/>
+                        </a:ext>
+                      </a:extLst>
+                    </a:blip>
+                    <a:stretch>
+                      <a:fillRect/>
+                    </a:stretch>
+                  </pic:blipFill>
+                  <pic:spPr>
+                    <a:xfrm>
+                      <a:off x="0" y="0"/>
+                      <a:ext cx="3108960" cy="2331720"/>
+                    </a:xfrm>
+                    <a:prstGeom prst="rect">
+                      <a:avLst/>
+                    </a:prstGeom>
+                    <a:ln w="38100" cap="sq">
+                      <a:solidFill>
+                        <a:srgbClr val="000000"/>
+                      </a:solidFill>
+                      <a:prstDash val="solid"/>
+                      <a:miter lim="800000"/>
+                    </a:ln>
+                    <a:effectLst>
+                      <a:outerShdw blurRad="50800" dist="38100" dir="2700000" algn="tl" rotWithShape="0">
+                        <a:srgbClr val="000000">
+                          <a:alpha val="43000"/>
+                        </a:srgbClr>
+                      </a:outerShdw>
+                    </a:effectLst>
+                  </pic:spPr>
+                </pic:pic>
+              </a:graphicData>
+            </a:graphic>
+          </wp:inline>
+        </w:drawing>
+      </w:r>
+    </w:p>
+    <w:p>
+      <w:pPr>
+        <w:pStyle w:val="Caption"/>
+        <w:jc w:val="center"/>
+      </w:pPr>
+      <w:r>
+        <w:t>3</w:t>
+      </w:r>
+      <w:r>
+        <w:rPr>
+          <w:vertAlign w:val="superscript"/>
+        </w:rPr>
+        <w:t>rd</w:t>
+      </w:r>
+      <w:r>
+        <w:t xml:space="preserve"> Order 2D with 10 Training Points - Figure </w:t>
+      </w:r>
+      <w:r>
+        <w:fldChar w:fldCharType="begin"/>
+      </w:r>
+      <w:r>
+        <w:instrText xml:space="preserve"> SEQ Figure \* ARABIC </w:instrText>
+      </w:r>
+      <w:r>
+        <w:fldChar w:fldCharType="separate"/>
+      </w:r>
+      <w:r>
+        <w:rPr>
+          <w:noProof/>
+        </w:rPr>
+        <w:t>4</w:t>
+      </w:r>
+      <w:r>
+        <w:rPr>
+          <w:noProof/>
+        </w:rPr>
+        <w:fldChar w:fldCharType="end"/>
+      </w:r>
+    </w:p>
+    <w:p>
+      <w:r>
+        <w:t xml:space="preserve">The expected outcome can be observed; </w:t>
+      </w:r>
+      <w:r>
+        <w:t>a dire</w:t>
+      </w:r>
+      <w:r>
+        <w:t xml:space="preserve">ct correlation with the quantity </w:t>
+      </w:r>
+      <w:r>
+        <w:t>training points</w:t>
+      </w:r>
+      <w:r>
+        <w:t xml:space="preserve"> and </w:t>
+      </w:r>
+      <w:r>
+        <w:t xml:space="preserve">the interpolations fit to the function is apparent in all of the figures.  In addition to this, the figures provide a nice visual understanding of how the interpolation types vary.  It should be noted that both the cosine and the weighted interpolations tend to diverge toward the boundaries.  Also note that it is not uncommon for the </w:t>
+      </w:r>
+      <w:proofErr w:type="spellStart"/>
+      <w:r>
+        <w:t>Hermite</w:t>
+      </w:r>
+      <w:proofErr w:type="spellEnd"/>
+      <w:r>
+        <w:t xml:space="preserve"> interpolation to miss an extreme training point completely. </w:t>
+      </w:r>
+    </w:p>
+    <w:p>
+      <w:r>
+        <w:t xml:space="preserve">More results can be found at the end of this report.  A table of the numeric results is provided there and further inferences can be performed with its data.  An important observation from </w:t>
+      </w:r>
+      <w:r>
+        <w:t>t</w:t>
+      </w:r>
+      <w:r>
+        <w:t xml:space="preserve">he </w:t>
+      </w:r>
+      <w:r>
+        <w:t>e</w:t>
+      </w:r>
+      <w:r>
+        <w:t>rror</w:t>
+      </w:r>
+      <w:r>
+        <w:t xml:space="preserve"> results</w:t>
+      </w:r>
+      <w:r>
+        <w:t xml:space="preserve"> is the increase of the effectiveness of the Hermite interpolation as more training points are added to the problem.  Also note that it did not perform as well on low levels of the 5</w:t>
+      </w:r>
+      <w:r>
+        <w:rPr>
+          <w:vertAlign w:val="superscript"/>
+        </w:rPr>
+        <w:t>th</w:t>
+      </w:r>
+      <w:r>
+        <w:t xml:space="preserve"> order polynomial.</w:t>
+      </w:r>
+    </w:p>
+    <w:p>
+      <w:pPr>
+        <w:keepNext/>
+      </w:pPr>
+      <w:r>
+        <w:rPr>
+          <w:noProof/>
+        </w:rPr>
+        <w:drawing>
+          <wp:inline distT="0" distB="0" distL="0" distR="0" wp14:anchorId="394B65C0" wp14:editId="76DD7A02">
+            <wp:extent cx="3108960" cy="2331720"/>
+            <wp:effectExtent l="76200" t="76200" r="142240" b="157480"/>
+            <wp:docPr id="13" name="Picture 13"/>
+            <wp:cNvGraphicFramePr>
+              <a:graphicFrameLocks xmlns:a="http://schemas.openxmlformats.org/drawingml/2006/main" noChangeAspect="1"/>
+            </wp:cNvGraphicFramePr>
+            <a:graphic xmlns:a="http://schemas.openxmlformats.org/drawingml/2006/main">
+              <a:graphicData uri="http://schemas.openxmlformats.org/drawingml/2006/picture">
+                <pic:pic xmlns:pic="http://schemas.openxmlformats.org/drawingml/2006/picture">
+                  <pic:nvPicPr>
+                    <pic:cNvPr id="4" name="All3O100p.png"/>
+                    <pic:cNvPicPr/>
+                  </pic:nvPicPr>
+                  <pic:blipFill>
+                    <a:blip r:embed="rId11">
+                      <a:extLst>
+                        <a:ext uri="{28A0092B-C50C-407E-A947-70E740481C1C}">
+                          <a14:useLocalDpi xmlns:a14="http://schemas.microsoft.com/office/drawing/2010/main" val="0"/>
+                        </a:ext>
+                      </a:extLst>
+                    </a:blip>
+                    <a:stretch>
+                      <a:fillRect/>
+                    </a:stretch>
+                  </pic:blipFill>
+                  <pic:spPr>
+                    <a:xfrm>
+                      <a:off x="0" y="0"/>
+                      <a:ext cx="3108960" cy="2331720"/>
+                    </a:xfrm>
+                    <a:prstGeom prst="rect">
+                      <a:avLst/>
+                    </a:prstGeom>
+                    <a:ln w="38100" cap="sq">
+                      <a:solidFill>
+                        <a:srgbClr val="000000"/>
+                      </a:solidFill>
+                      <a:prstDash val="solid"/>
+                      <a:miter lim="800000"/>
+                    </a:ln>
+                    <a:effectLst>
+                      <a:outerShdw blurRad="50800" dist="38100" dir="2700000" algn="tl" rotWithShape="0">
+                        <a:srgbClr val="000000">
+                          <a:alpha val="43000"/>
+                        </a:srgbClr>
+                      </a:outerShdw>
+                    </a:effectLst>
+                  </pic:spPr>
+                </pic:pic>
+              </a:graphicData>
+            </a:graphic>
+          </wp:inline>
+        </w:drawing>
+      </w:r>
+    </w:p>
+    <w:p>
+      <w:pPr>
+        <w:pStyle w:val="Caption"/>
+        <w:jc w:val="center"/>
+      </w:pPr>
+      <w:r>
+        <w:t>3</w:t>
+      </w:r>
+      <w:r>
+        <w:rPr>
+          <w:vertAlign w:val="superscript"/>
+        </w:rPr>
+        <w:t>rd</w:t>
+      </w:r>
+      <w:r>
+        <w:t xml:space="preserve"> Order 2D with 5</w:t>
+      </w:r>
+      <w:r>
+        <w:t xml:space="preserve">0 Training Points - Figure </w:t>
+      </w:r>
+      <w:r>
+        <w:fldChar w:fldCharType="begin"/>
+      </w:r>
+      <w:r>
+        <w:instrText xml:space="preserve"> SEQ Figure \* ARABIC </w:instrText>
+      </w:r>
+      <w:r>
+        <w:fldChar w:fldCharType="separate"/>
+      </w:r>
+      <w:r>
+        <w:rPr>
+          <w:noProof/>
+        </w:rPr>
+        <w:t>5</w:t>
+      </w:r>
+      <w:r>
+        <w:rPr>
+          <w:noProof/>
+        </w:rPr>
+        <w:fldChar w:fldCharType="end"/>
+      </w:r>
+    </w:p>
+    <w:p>
+      <w:pPr>
+        <w:keepNext/>
+      </w:pPr>
+      <w:r>
+        <w:rPr>
+          <w:noProof/>
+        </w:rPr>
+        <w:drawing>
+          <wp:inline distT="0" distB="0" distL="0" distR="0" wp14:anchorId="0CC934FA" wp14:editId="2F937131">
+            <wp:extent cx="3108960" cy="2331720"/>
+            <wp:effectExtent l="76200" t="76200" r="142240" b="157480"/>
+            <wp:docPr id="14" name="Picture 14"/>
+            <wp:cNvGraphicFramePr>
+              <a:graphicFrameLocks xmlns:a="http://schemas.openxmlformats.org/drawingml/2006/main" noChangeAspect="1"/>
+            </wp:cNvGraphicFramePr>
+            <a:graphic xmlns:a="http://schemas.openxmlformats.org/drawingml/2006/main">
+              <a:graphicData uri="http://schemas.openxmlformats.org/drawingml/2006/picture">
+                <pic:pic xmlns:pic="http://schemas.openxmlformats.org/drawingml/2006/picture">
+                  <pic:nvPicPr>
+                    <pic:cNvPr id="5" name="All5O5p.png"/>
+                    <pic:cNvPicPr/>
+                  </pic:nvPicPr>
+                  <pic:blipFill>
+                    <a:blip r:embed="rId12">
+                      <a:extLst>
+                        <a:ext uri="{28A0092B-C50C-407E-A947-70E740481C1C}">
+                          <a14:useLocalDpi xmlns:a14="http://schemas.microsoft.com/office/drawing/2010/main" val="0"/>
+                        </a:ext>
+                      </a:extLst>
+                    </a:blip>
+                    <a:stretch>
+                      <a:fillRect/>
+                    </a:stretch>
+                  </pic:blipFill>
+                  <pic:spPr>
+                    <a:xfrm>
+                      <a:off x="0" y="0"/>
+                      <a:ext cx="3108960" cy="2331720"/>
+                    </a:xfrm>
+                    <a:prstGeom prst="rect">
+                      <a:avLst/>
+                    </a:prstGeom>
+                    <a:ln w="38100" cap="sq">
+                      <a:solidFill>
+                        <a:srgbClr val="000000"/>
+                      </a:solidFill>
+                      <a:prstDash val="solid"/>
+                      <a:miter lim="800000"/>
+                    </a:ln>
+                    <a:effectLst>
+                      <a:outerShdw blurRad="50800" dist="38100" dir="2700000" algn="tl" rotWithShape="0">
+                        <a:srgbClr val="000000">
+                          <a:alpha val="43000"/>
+                        </a:srgbClr>
+                      </a:outerShdw>
+                    </a:effectLst>
+                  </pic:spPr>
+                </pic:pic>
+              </a:graphicData>
+            </a:graphic>
+          </wp:inline>
+        </w:drawing>
+      </w:r>
+    </w:p>
+    <w:p>
+      <w:pPr>
+        <w:pStyle w:val="Caption"/>
+        <w:jc w:val="center"/>
+      </w:pPr>
+      <w:r>
+        <w:t>5</w:t>
+      </w:r>
+      <w:r>
+        <w:rPr>
+          <w:vertAlign w:val="superscript"/>
+        </w:rPr>
+        <w:t>th</w:t>
+      </w:r>
+      <w:r>
+        <w:t xml:space="preserve"> Order 2D with 5 Training Points - Figure </w:t>
+      </w:r>
+      <w:r>
+        <w:fldChar w:fldCharType="begin"/>
+      </w:r>
+      <w:r>
+        <w:instrText xml:space="preserve"> SEQ Figure \* ARABIC </w:instrText>
+      </w:r>
+      <w:r>
+        <w:fldChar w:fldCharType="separate"/>
+      </w:r>
+      <w:r>
+        <w:rPr>
+          <w:noProof/>
+        </w:rPr>
+        <w:t>6</w:t>
+      </w:r>
+      <w:r>
+        <w:rPr>
+          <w:noProof/>
+        </w:rPr>
+        <w:fldChar w:fldCharType="end"/>
+      </w:r>
+    </w:p>
+    <w:p>
+      <w:pPr>
+        <w:keepNext/>
+      </w:pPr>
+      <w:r>
+        <w:rPr>
+          <w:noProof/>
+        </w:rPr>
+        <w:drawing>
+          <wp:inline distT="0" distB="0" distL="0" distR="0" wp14:anchorId="094D16B0" wp14:editId="7037C1B2">
+            <wp:extent cx="3108960" cy="2331720"/>
+            <wp:effectExtent l="76200" t="76200" r="142240" b="157480"/>
+            <wp:docPr id="15" name="Picture 15"/>
+            <wp:cNvGraphicFramePr>
+              <a:graphicFrameLocks xmlns:a="http://schemas.openxmlformats.org/drawingml/2006/main" noChangeAspect="1"/>
+            </wp:cNvGraphicFramePr>
+            <a:graphic xmlns:a="http://schemas.openxmlformats.org/drawingml/2006/main">
+              <a:graphicData uri="http://schemas.openxmlformats.org/drawingml/2006/picture">
+                <pic:pic xmlns:pic="http://schemas.openxmlformats.org/drawingml/2006/picture">
+                  <pic:nvPicPr>
+                    <pic:cNvPr id="2" name="All5O10p.png"/>
+                    <pic:cNvPicPr/>
+                  </pic:nvPicPr>
+                  <pic:blipFill>
+                    <a:blip r:embed="rId13">
+                      <a:extLst>
+                        <a:ext uri="{28A0092B-C50C-407E-A947-70E740481C1C}">
+                          <a14:useLocalDpi xmlns:a14="http://schemas.microsoft.com/office/drawing/2010/main" val="0"/>
+                        </a:ext>
+                      </a:extLst>
+                    </a:blip>
+                    <a:stretch>
+                      <a:fillRect/>
+                    </a:stretch>
+                  </pic:blipFill>
+                  <pic:spPr>
+                    <a:xfrm>
+                      <a:off x="0" y="0"/>
+                      <a:ext cx="3108960" cy="2331720"/>
+                    </a:xfrm>
+                    <a:prstGeom prst="rect">
+                      <a:avLst/>
+                    </a:prstGeom>
+                    <a:ln w="38100" cap="sq">
+                      <a:solidFill>
+                        <a:srgbClr val="000000"/>
+                      </a:solidFill>
+                      <a:prstDash val="solid"/>
+                      <a:miter lim="800000"/>
+                    </a:ln>
+                    <a:effectLst>
+                      <a:outerShdw blurRad="50800" dist="38100" dir="2700000" algn="tl" rotWithShape="0">
+                        <a:srgbClr val="000000">
+                          <a:alpha val="43000"/>
+                        </a:srgbClr>
+                      </a:outerShdw>
+                    </a:effectLst>
+                  </pic:spPr>
+                </pic:pic>
+              </a:graphicData>
+            </a:graphic>
+          </wp:inline>
+        </w:drawing>
+      </w:r>
+    </w:p>
+    <w:p>
+      <w:pPr>
+        <w:pStyle w:val="Caption"/>
+        <w:jc w:val="center"/>
+      </w:pPr>
+      <w:r>
+        <w:t>5</w:t>
+      </w:r>
+      <w:r>
+        <w:rPr>
+          <w:vertAlign w:val="superscript"/>
+        </w:rPr>
+        <w:t>th</w:t>
+      </w:r>
+      <w:r>
+        <w:t xml:space="preserve"> Order 2D with 10 Training Points - Figure </w:t>
+      </w:r>
+      <w:r>
+        <w:fldChar w:fldCharType="begin"/>
+      </w:r>
+      <w:r>
+        <w:instrText xml:space="preserve"> SEQ Figure \* ARABIC </w:instrText>
+      </w:r>
+      <w:r>
+        <w:fldChar w:fldCharType="separate"/>
+      </w:r>
+      <w:r>
+        <w:rPr>
+          <w:noProof/>
+        </w:rPr>
+        <w:t>7</w:t>
+      </w:r>
+      <w:r>
+        <w:rPr>
+          <w:noProof/>
+        </w:rPr>
+        <w:fldChar w:fldCharType="end"/>
+      </w:r>
+    </w:p>
+    <w:p>
+      <w:pPr>
+        <w:keepNext/>
+      </w:pPr>
+      <w:r>
+        <w:rPr>
+          <w:noProof/>
+        </w:rPr>
+        <w:drawing>
+          <wp:inline distT="0" distB="0" distL="0" distR="0" wp14:anchorId="7F2E7417" wp14:editId="1BDCAF71">
+            <wp:extent cx="3108960" cy="2331720"/>
+            <wp:effectExtent l="76200" t="76200" r="142240" b="157480"/>
+            <wp:docPr id="16" name="Picture 16"/>
+            <wp:cNvGraphicFramePr>
+              <a:graphicFrameLocks xmlns:a="http://schemas.openxmlformats.org/drawingml/2006/main" noChangeAspect="1"/>
+            </wp:cNvGraphicFramePr>
+            <a:graphic xmlns:a="http://schemas.openxmlformats.org/drawingml/2006/main">
+              <a:graphicData uri="http://schemas.openxmlformats.org/drawingml/2006/picture">
+                <pic:pic xmlns:pic="http://schemas.openxmlformats.org/drawingml/2006/picture">
+                  <pic:nvPicPr>
+                    <pic:cNvPr id="1" name="All5O100p.png"/>
+                    <pic:cNvPicPr/>
+                  </pic:nvPicPr>
+                  <pic:blipFill>
+                    <a:blip r:embed="rId14">
+                      <a:extLst>
+                        <a:ext uri="{28A0092B-C50C-407E-A947-70E740481C1C}">
+                          <a14:useLocalDpi xmlns:a14="http://schemas.microsoft.com/office/drawing/2010/main" val="0"/>
+                        </a:ext>
+                      </a:extLst>
+                    </a:blip>
+                    <a:stretch>
+                      <a:fillRect/>
+                    </a:stretch>
+                  </pic:blipFill>
+                  <pic:spPr>
+                    <a:xfrm>
+                      <a:off x="0" y="0"/>
+                      <a:ext cx="3108960" cy="2331720"/>
+                    </a:xfrm>
+                    <a:prstGeom prst="rect">
+                      <a:avLst/>
+                    </a:prstGeom>
+                    <a:ln w="38100" cap="sq">
+                      <a:solidFill>
+                        <a:srgbClr val="000000"/>
+                      </a:solidFill>
+                      <a:prstDash val="solid"/>
+                      <a:miter lim="800000"/>
+                    </a:ln>
+                    <a:effectLst>
+                      <a:outerShdw blurRad="50800" dist="38100" dir="2700000" algn="tl" rotWithShape="0">
+                        <a:srgbClr val="000000">
+                          <a:alpha val="43000"/>
+                        </a:srgbClr>
+                      </a:outerShdw>
+                    </a:effectLst>
+                  </pic:spPr>
+                </pic:pic>
+              </a:graphicData>
+            </a:graphic>
+          </wp:inline>
+        </w:drawing>
+      </w:r>
+    </w:p>
+    <w:p>
+      <w:pPr>
+        <w:pStyle w:val="Caption"/>
+        <w:jc w:val="center"/>
+      </w:pPr>
+      <w:bookmarkStart w:id="4" w:name="_Ref297381191"/>
+      <w:r>
+        <w:t>5</w:t>
+      </w:r>
+      <w:r>
+        <w:rPr>
+          <w:vertAlign w:val="superscript"/>
+        </w:rPr>
+        <w:t>th</w:t>
+      </w:r>
+      <w:r>
+        <w:t xml:space="preserve"> Order 2D with 5</w:t>
+      </w:r>
+      <w:r>
+        <w:t xml:space="preserve">0 Training Points - Figure </w:t>
+      </w:r>
+      <w:r>
+        <w:fldChar w:fldCharType="begin"/>
+      </w:r>
+      <w:r>
+        <w:instrText xml:space="preserve"> SEQ Figure \* ARABIC </w:instrText>
+      </w:r>
+      <w:r>
+        <w:fldChar w:fldCharType="separate"/>
+      </w:r>
+      <w:r>
+        <w:rPr>
+          <w:noProof/>
+        </w:rPr>
+        <w:t>8</w:t>
+      </w:r>
+      <w:r>
+        <w:rPr>
+          <w:noProof/>
+        </w:rPr>
+        <w:fldChar w:fldCharType="end"/>
+      </w:r>
+      <w:bookmarkEnd w:id="4"/>
     </w:p>
     <w:p>
       <w:pPr>
         <w:pStyle w:val="Heading2"/>
       </w:pPr>
       <w:r>
+        <w:br/>
+        <w:t xml:space="preserve">3 Dimensional </w:t>
+      </w:r>
+      <w:r>
         <w:t>Interpolation Results</w:t>
       </w:r>
     </w:p>
@@ -1419,13 +2388,44 @@
     </w:p>
     <w:p>
       <w:r>
-        <w:t>The program can optionally plot the predicted point distribution. The results in this paper follow a Latin Hypercube distribution</w:t>
-      </w:r>
-      <w:r>
-        <w:t xml:space="preserve"> so that the point locations might comprise a good distribution</w:t>
-      </w:r>
-      <w:r>
-        <w:t xml:space="preserve">. The point locations for one run can be seen in </w:t>
+        <w:t>The program can optionally plot the predicted point distribution</w:t>
+      </w:r>
+      <w:r>
+        <w:t xml:space="preserve"> for 3 dimensional problems as well</w:t>
+      </w:r>
+      <w:r>
+        <w:t>. The results in this paper</w:t>
+      </w:r>
+      <w:r>
+        <w:t xml:space="preserve"> for the 3 dimensional predicted points</w:t>
+      </w:r>
+      <w:r>
+        <w:t xml:space="preserve"> follow a Latin Hypercube distribution</w:t>
+      </w:r>
+      <w:r>
+        <w:t xml:space="preserve"> so that the point locations might comprise a </w:t>
+      </w:r>
+      <w:r>
+        <w:t>high quality</w:t>
+      </w:r>
+      <w:r>
+        <w:t xml:space="preserve"> distribut</w:t>
+      </w:r>
+      <w:bookmarkStart w:id="5" w:name="_GoBack"/>
+      <w:bookmarkEnd w:id="5"/>
+      <w:r>
+        <w:t>ion</w:t>
+      </w:r>
+      <w:r>
+        <w:t xml:space="preserve">. The point locations for one run </w:t>
+      </w:r>
+      <w:proofErr w:type="gramStart"/>
+      <w:r>
+        <w:t>can</w:t>
+      </w:r>
+      <w:proofErr w:type="gramEnd"/>
+      <w:r>
+        <w:t xml:space="preserve"> be seen in </w:t>
       </w:r>
       <w:r>
         <w:fldChar w:fldCharType="begin"/>
@@ -1443,7 +2443,7 @@
         <w:rPr>
           <w:noProof/>
         </w:rPr>
-        <w:t>3</w:t>
+        <w:t>9</w:t>
       </w:r>
       <w:r>
         <w:fldChar w:fldCharType="end"/>
@@ -1476,7 +2476,7 @@
                     <pic:cNvPicPr/>
                   </pic:nvPicPr>
                   <pic:blipFill>
-                    <a:blip r:embed="rId9">
+                    <a:blip r:embed="rId15">
                       <a:extLst>
                         <a:ext uri="{28A0092B-C50C-407E-A947-70E740481C1C}">
                           <a14:useLocalDpi xmlns:a14="http://schemas.microsoft.com/office/drawing/2010/main" val="0"/>
@@ -1521,122 +2521,137 @@
       <w:pPr>
         <w:pStyle w:val="Caption"/>
         <w:jc w:val="center"/>
-      </w:pPr>
-      <w:bookmarkStart w:id="3" w:name="_Ref296852410"/>
-      <w:r>
-        <w:t xml:space="preserve">Prediction Point Distribution - </w:t>
-      </w:r>
-      <w:r>
-        <w:t xml:space="preserve">Figure </w:t>
-      </w:r>
-      <w:fldSimple w:instr=" SEQ Figure \* ARABIC ">
-        <w:r>
-          <w:rPr>
-            <w:noProof/>
-          </w:rPr>
-          <w:t>3</w:t>
-        </w:r>
-      </w:fldSimple>
-      <w:bookmarkEnd w:id="3"/>
-    </w:p>
-    <w:p>
-      <w:pPr>
-        <w:keepNext/>
-      </w:pPr>
-      <w:r>
-        <w:t>This distribution, once loaded through each interpolation method, produced favorable results.</w:t>
-      </w:r>
-      <w:r>
-        <w:t xml:space="preserve"> </w:t>
-      </w:r>
-      <w:r>
-        <w:t xml:space="preserve"> For comparison, </w:t>
-      </w:r>
-      <w:r>
-        <w:t xml:space="preserve">some example representations of each </w:t>
-      </w:r>
-      <w:r>
-        <w:t xml:space="preserve">finished </w:t>
-      </w:r>
-      <w:r>
-        <w:t>interpolation can be seen in</w:t>
-      </w:r>
-      <w:r>
-        <w:t xml:space="preserve"> </w:t>
-      </w:r>
-      <w:r>
-        <w:fldChar w:fldCharType="begin"/>
-      </w:r>
-      <w:r>
-        <w:instrText xml:space="preserve"> REF _Ref296852575 \h </w:instrText>
-      </w:r>
-      <w:r>
-        <w:fldChar w:fldCharType="separate"/>
-      </w:r>
-      <w:r>
-        <w:t xml:space="preserve">Linear Nearest Neighbor Results - Figure </w:t>
-      </w:r>
-      <w:r>
         <w:rPr>
           <w:noProof/>
         </w:rPr>
-        <w:t>4</w:t>
-      </w:r>
-      <w:r>
-        <w:fldChar w:fldCharType="end"/>
-      </w:r>
-      <w:r>
-        <w:t xml:space="preserve"> through</w:t>
+      </w:pPr>
+      <w:bookmarkStart w:id="6" w:name="_Ref296852410"/>
+      <w:r>
+        <w:t xml:space="preserve">Prediction Point Distribution - </w:t>
+      </w:r>
+      <w:r>
+        <w:t xml:space="preserve">Figure </w:t>
       </w:r>
       <w:r>
         <w:fldChar w:fldCharType="begin"/>
       </w:r>
       <w:r>
-        <w:instrText xml:space="preserve"> REF _Ref296852584 \h </w:instrText>
+        <w:instrText xml:space="preserve"> SEQ Figure \* ARABIC </w:instrText>
       </w:r>
       <w:r>
         <w:fldChar w:fldCharType="separate"/>
-      </w:r>
-      <w:r>
-        <w:fldChar w:fldCharType="end"/>
-      </w:r>
-      <w:r>
-        <w:t xml:space="preserve"> </w:t>
-      </w:r>
-      <w:r>
-        <w:fldChar w:fldCharType="begin"/>
-      </w:r>
-      <w:r>
-        <w:instrText xml:space="preserve"> REF _Ref296852586 \h </w:instrText>
-      </w:r>
-      <w:r>
-        <w:fldChar w:fldCharType="separate"/>
-      </w:r>
-      <w:proofErr w:type="spellStart"/>
-      <w:r>
-        <w:t>Hermite</w:t>
-      </w:r>
-      <w:proofErr w:type="spellEnd"/>
-      <w:r>
-        <w:t xml:space="preserve"> Neighbor Interpolation Results- Figure </w:t>
       </w:r>
       <w:r>
         <w:rPr>
           <w:noProof/>
         </w:rPr>
-        <w:t>7</w:t>
-      </w:r>
-      <w:r>
+        <w:t>9</w:t>
+      </w:r>
+      <w:r>
+        <w:rPr>
+          <w:noProof/>
+        </w:rPr>
         <w:fldChar w:fldCharType="end"/>
       </w:r>
-      <w:r>
-        <w:t>. Mistakes can be noticed at extreme locations such as the inte</w:t>
+      <w:bookmarkEnd w:id="6"/>
+    </w:p>
+    <w:p>
+      <w:r>
+        <w:t>T</w:t>
+      </w:r>
+      <w:r>
+        <w:t>his distribution, once loaded through each interpolation method, produced favorable results.</w:t>
+      </w:r>
+      <w:r>
+        <w:t xml:space="preserve"> </w:t>
+      </w:r>
+      <w:r>
+        <w:t xml:space="preserve"> For comparison, </w:t>
+      </w:r>
+      <w:r>
+        <w:t xml:space="preserve">some example representations of each </w:t>
+      </w:r>
+      <w:r>
+        <w:t xml:space="preserve">finished </w:t>
+      </w:r>
+      <w:r>
+        <w:t>interpolation can be seen in</w:t>
+      </w:r>
+      <w:r>
+        <w:t xml:space="preserve"> </w:t>
+      </w:r>
+      <w:r>
+        <w:fldChar w:fldCharType="begin"/>
+      </w:r>
+      <w:r>
+        <w:instrText xml:space="preserve"> REF _Ref296852575 \h </w:instrText>
+      </w:r>
+      <w:r>
+        <w:fldChar w:fldCharType="separate"/>
+      </w:r>
+      <w:r>
+        <w:t xml:space="preserve">Linear Nearest Neighbor Results - Figure </w:t>
+      </w:r>
+      <w:r>
+        <w:rPr>
+          <w:noProof/>
+        </w:rPr>
+        <w:t>10</w:t>
+      </w:r>
+      <w:r>
+        <w:fldChar w:fldCharType="end"/>
+      </w:r>
+      <w:r>
+        <w:t xml:space="preserve"> through</w:t>
+      </w:r>
+      <w:r>
+        <w:t xml:space="preserve"> </w:t>
+      </w:r>
+      <w:r>
+        <w:fldChar w:fldCharType="begin"/>
+      </w:r>
+      <w:r>
+        <w:instrText xml:space="preserve"> REF _Ref296852586 \h </w:instrText>
+      </w:r>
+      <w:r>
+        <w:fldChar w:fldCharType="separate"/>
+      </w:r>
+      <w:proofErr w:type="spellStart"/>
+      <w:r>
+        <w:t>Hermite</w:t>
+      </w:r>
+      <w:proofErr w:type="spellEnd"/>
+      <w:r>
+        <w:t xml:space="preserve"> Neighbor Interpolation Results- Figure </w:t>
+      </w:r>
+      <w:r>
+        <w:rPr>
+          <w:noProof/>
+        </w:rPr>
+        <w:t>13</w:t>
+      </w:r>
+      <w:r>
+        <w:fldChar w:fldCharType="end"/>
+      </w:r>
+      <w:r>
+        <w:t xml:space="preserve">. </w:t>
+      </w:r>
+    </w:p>
+    <w:p>
+      <w:r>
+        <w:t>Discontinuities</w:t>
+      </w:r>
+      <w:r>
+        <w:t xml:space="preserve"> can be noticed at extreme locations such as the inte</w:t>
       </w:r>
       <w:r>
         <w:t xml:space="preserve">rsection of the planes in </w:t>
       </w:r>
       <w:r>
         <w:t xml:space="preserve">the piecewise problem or the peaks and valleys of the crate problem.  </w:t>
+      </w:r>
+      <w:r>
+        <w:t xml:space="preserve">These apparently small differences from the training data plots at the beginning of the report can conglomerate to substantial error in each problem.  </w:t>
       </w:r>
     </w:p>
     <w:p>
@@ -1663,7 +2678,7 @@
                     <pic:cNvPicPr/>
                   </pic:nvPicPr>
                   <pic:blipFill>
-                    <a:blip r:embed="rId10">
+                    <a:blip r:embed="rId16">
                       <a:extLst>
                         <a:ext uri="{28A0092B-C50C-407E-A947-70E740481C1C}">
                           <a14:useLocalDpi xmlns:a14="http://schemas.microsoft.com/office/drawing/2010/main" val="0"/>
@@ -1709,22 +2724,35 @@
         <w:pStyle w:val="Caption"/>
         <w:jc w:val="center"/>
       </w:pPr>
-      <w:bookmarkStart w:id="4" w:name="_Ref296852575"/>
+      <w:bookmarkStart w:id="7" w:name="_Ref296852575"/>
       <w:r>
         <w:t xml:space="preserve">Linear Nearest Neighbor Results - </w:t>
       </w:r>
       <w:r>
         <w:t xml:space="preserve">Figure </w:t>
       </w:r>
-      <w:fldSimple w:instr=" SEQ Figure \* ARABIC ">
-        <w:r>
-          <w:rPr>
-            <w:noProof/>
-          </w:rPr>
-          <w:t>4</w:t>
-        </w:r>
-      </w:fldSimple>
-      <w:bookmarkEnd w:id="4"/>
+      <w:r>
+        <w:fldChar w:fldCharType="begin"/>
+      </w:r>
+      <w:r>
+        <w:instrText xml:space="preserve"> SEQ Figure \* ARABIC </w:instrText>
+      </w:r>
+      <w:r>
+        <w:fldChar w:fldCharType="separate"/>
+      </w:r>
+      <w:r>
+        <w:rPr>
+          <w:noProof/>
+        </w:rPr>
+        <w:t>10</w:t>
+      </w:r>
+      <w:r>
+        <w:rPr>
+          <w:noProof/>
+        </w:rPr>
+        <w:fldChar w:fldCharType="end"/>
+      </w:r>
+      <w:bookmarkEnd w:id="7"/>
     </w:p>
     <w:p>
       <w:pPr>
@@ -1750,7 +2778,7 @@
                     <pic:cNvPicPr/>
                   </pic:nvPicPr>
                   <pic:blipFill>
-                    <a:blip r:embed="rId11">
+                    <a:blip r:embed="rId17">
                       <a:extLst>
                         <a:ext uri="{28A0092B-C50C-407E-A947-70E740481C1C}">
                           <a14:useLocalDpi xmlns:a14="http://schemas.microsoft.com/office/drawing/2010/main" val="0"/>
@@ -1802,127 +2830,159 @@
       <w:r>
         <w:t xml:space="preserve">Figure </w:t>
       </w:r>
-      <w:fldSimple w:instr=" SEQ Figure \* ARABIC ">
-        <w:r>
-          <w:rPr>
-            <w:noProof/>
-          </w:rPr>
-          <w:t>5</w:t>
-        </w:r>
-      </w:fldSimple>
-    </w:p>
-    <w:p>
-      <w:r>
-        <w:t>The</w:t>
-      </w:r>
-      <w:r>
-        <w:t>se representations poorly</w:t>
-      </w:r>
-      <w:r>
-        <w:t xml:space="preserve"> portray the differences in interpolation schemes</w:t>
-      </w:r>
-      <w:r>
-        <w:t xml:space="preserve"> since the problems are too complex for visual inspection</w:t>
-      </w:r>
-      <w:r>
-        <w:t xml:space="preserve">.  </w:t>
-      </w:r>
-      <w:r>
-        <w:t>One</w:t>
-      </w:r>
-      <w:r>
-        <w:t xml:space="preserve"> major difference to note</w:t>
-      </w:r>
-      <w:r>
-        <w:t xml:space="preserve"> between the schemes</w:t>
-      </w:r>
-      <w:r>
-        <w:t xml:space="preserve"> </w:t>
-      </w:r>
-      <w:r>
-        <w:t>is th</w:t>
-      </w:r>
-      <w:r>
-        <w:t>eir</w:t>
-      </w:r>
-      <w:r>
-        <w:t xml:space="preserve"> error distributions</w:t>
-      </w:r>
-      <w:r>
-        <w:t xml:space="preserve">.  </w:t>
-      </w:r>
-      <w:r>
-        <w:t xml:space="preserve">The linear nearest neighbor scheme appears to </w:t>
-      </w:r>
-      <w:r>
-        <w:t>h</w:t>
-      </w:r>
-      <w:r>
-        <w:t>ave a</w:t>
-      </w:r>
-      <w:r>
-        <w:t xml:space="preserve"> generally lower average with an</w:t>
-      </w:r>
-      <w:r>
-        <w:t xml:space="preserve"> occasional spike</w:t>
-      </w:r>
-      <w:r>
-        <w:t>.  The oth</w:t>
-      </w:r>
-      <w:bookmarkStart w:id="5" w:name="_GoBack"/>
-      <w:bookmarkEnd w:id="5"/>
-      <w:r>
-        <w:t>er three methods have a more uniform distribution</w:t>
-      </w:r>
-      <w:r>
-        <w:t xml:space="preserve">. This can be seen in </w:t>
-      </w:r>
       <w:r>
         <w:fldChar w:fldCharType="begin"/>
       </w:r>
       <w:r>
-        <w:instrText xml:space="preserve"> REF _Ref296854325 \h </w:instrText>
+        <w:instrText xml:space="preserve"> SEQ Figure \* ARABIC </w:instrText>
       </w:r>
       <w:r>
         <w:fldChar w:fldCharType="separate"/>
-      </w:r>
-      <w:r>
-        <w:t xml:space="preserve">Linear Nearest Neighbor Error – Figure </w:t>
       </w:r>
       <w:r>
         <w:rPr>
           <w:noProof/>
         </w:rPr>
-        <w:t>8</w:t>
-      </w:r>
-      <w:r>
-        <w:fldChar w:fldCharType="end"/>
-      </w:r>
-      <w:r>
-        <w:t xml:space="preserve"> and </w:t>
-      </w:r>
-      <w:r>
-        <w:fldChar w:fldCharType="begin"/>
-      </w:r>
-      <w:r>
-        <w:instrText xml:space="preserve"> REF _Ref296854328 \h </w:instrText>
-      </w:r>
-      <w:r>
-        <w:fldChar w:fldCharType="separate"/>
-      </w:r>
-      <w:proofErr w:type="spellStart"/>
-      <w:r>
-        <w:t>Hermite</w:t>
-      </w:r>
-      <w:proofErr w:type="spellEnd"/>
-      <w:r>
-        <w:t xml:space="preserve"> Neighbor Interpolation Error - Figure </w:t>
+        <w:t>11</w:t>
       </w:r>
       <w:r>
         <w:rPr>
           <w:noProof/>
         </w:rPr>
-        <w:t>9</w:t>
+        <w:fldChar w:fldCharType="end"/>
+      </w:r>
+    </w:p>
+    <w:p>
+      <w:r>
+        <w:t>The</w:t>
+      </w:r>
+      <w:r>
+        <w:t>se representations poorly</w:t>
+      </w:r>
+      <w:r>
+        <w:t xml:space="preserve"> portray the differences in interpolation schemes</w:t>
+      </w:r>
+      <w:r>
+        <w:t xml:space="preserve"> since higher dimensional </w:t>
+      </w:r>
+      <w:r>
+        <w:t>problems are too complex for visual inspection</w:t>
+      </w:r>
+      <w:r>
+        <w:t xml:space="preserve">.  </w:t>
+      </w:r>
+      <w:r>
+        <w:t>One</w:t>
+      </w:r>
+      <w:r>
+        <w:t xml:space="preserve"> </w:t>
+      </w:r>
+      <w:r>
+        <w:t xml:space="preserve">method to observe </w:t>
+      </w:r>
+      <w:r>
+        <w:t>major difference</w:t>
+      </w:r>
+      <w:r>
+        <w:t>s</w:t>
+      </w:r>
+      <w:r>
+        <w:t xml:space="preserve"> between the schemes</w:t>
+      </w:r>
+      <w:r>
+        <w:t xml:space="preserve"> </w:t>
+      </w:r>
+      <w:r>
+        <w:t>is</w:t>
+      </w:r>
+      <w:r>
+        <w:t xml:space="preserve"> to analyze</w:t>
+      </w:r>
+      <w:r>
+        <w:t xml:space="preserve"> th</w:t>
+      </w:r>
+      <w:r>
+        <w:t>eir</w:t>
+      </w:r>
+      <w:r>
+        <w:t xml:space="preserve"> error distributions</w:t>
+      </w:r>
+      <w:r>
+        <w:t xml:space="preserve">.  </w:t>
+      </w:r>
+      <w:r>
+        <w:t>By doing so, t</w:t>
+      </w:r>
+      <w:r>
+        <w:t xml:space="preserve">he linear nearest neighbor scheme appears to </w:t>
+      </w:r>
+      <w:r>
+        <w:t>h</w:t>
+      </w:r>
+      <w:r>
+        <w:t>ave a</w:t>
+      </w:r>
+      <w:r>
+        <w:t xml:space="preserve"> generally lower average with an</w:t>
+      </w:r>
+      <w:r>
+        <w:t xml:space="preserve"> occasional spike</w:t>
+      </w:r>
+      <w:r>
+        <w:t xml:space="preserve"> while t</w:t>
+      </w:r>
+      <w:r>
+        <w:t>he other three methods have a more uniform distribution</w:t>
+      </w:r>
+      <w:r>
+        <w:t xml:space="preserve">. This can be seen in </w:t>
+      </w:r>
+      <w:r>
+        <w:fldChar w:fldCharType="begin"/>
+      </w:r>
+      <w:r>
+        <w:instrText xml:space="preserve"> REF _Ref296854325 \h </w:instrText>
+      </w:r>
+      <w:r>
+        <w:fldChar w:fldCharType="separate"/>
+      </w:r>
+      <w:r>
+        <w:t xml:space="preserve">Linear Nearest Neighbor Error – Figure </w:t>
+      </w:r>
+      <w:r>
+        <w:rPr>
+          <w:noProof/>
+        </w:rPr>
+        <w:t>14</w:t>
+      </w:r>
+      <w:r>
+        <w:fldChar w:fldCharType="end"/>
+      </w:r>
+      <w:r>
+        <w:t xml:space="preserve"> and </w:t>
+      </w:r>
+      <w:r>
+        <w:fldChar w:fldCharType="begin"/>
+      </w:r>
+      <w:r>
+        <w:instrText xml:space="preserve"> REF _Ref296854328 \h </w:instrText>
+      </w:r>
+      <w:r>
+        <w:fldChar w:fldCharType="separate"/>
+      </w:r>
+      <w:proofErr w:type="spellStart"/>
+      <w:r>
+        <w:t>Hermite</w:t>
+      </w:r>
+      <w:proofErr w:type="spellEnd"/>
+      <w:r>
+        <w:t xml:space="preserve"> Neighbor Interpolation Error - Figure </w:t>
+      </w:r>
+      <w:r>
+        <w:rPr>
+          <w:noProof/>
+        </w:rPr>
+        <w:t>15</w:t>
       </w:r>
       <w:r>
         <w:fldChar w:fldCharType="end"/>
@@ -1955,7 +3015,7 @@
                     <pic:cNvPicPr/>
                   </pic:nvPicPr>
                   <pic:blipFill>
-                    <a:blip r:embed="rId12">
+                    <a:blip r:embed="rId18">
                       <a:extLst>
                         <a:ext uri="{28A0092B-C50C-407E-A947-70E740481C1C}">
                           <a14:useLocalDpi xmlns:a14="http://schemas.microsoft.com/office/drawing/2010/main" val="0"/>
@@ -2007,14 +3067,27 @@
       <w:r>
         <w:t xml:space="preserve">Figure </w:t>
       </w:r>
-      <w:fldSimple w:instr=" SEQ Figure \* ARABIC ">
-        <w:r>
-          <w:rPr>
-            <w:noProof/>
-          </w:rPr>
-          <w:t>6</w:t>
-        </w:r>
-      </w:fldSimple>
+      <w:r>
+        <w:fldChar w:fldCharType="begin"/>
+      </w:r>
+      <w:r>
+        <w:instrText xml:space="preserve"> SEQ Figure \* ARABIC </w:instrText>
+      </w:r>
+      <w:r>
+        <w:fldChar w:fldCharType="separate"/>
+      </w:r>
+      <w:r>
+        <w:rPr>
+          <w:noProof/>
+        </w:rPr>
+        <w:t>12</w:t>
+      </w:r>
+      <w:r>
+        <w:rPr>
+          <w:noProof/>
+        </w:rPr>
+        <w:fldChar w:fldCharType="end"/>
+      </w:r>
     </w:p>
     <w:p>
       <w:pPr>
@@ -2040,7 +3113,7 @@
                     <pic:cNvPicPr/>
                   </pic:nvPicPr>
                   <pic:blipFill>
-                    <a:blip r:embed="rId13">
+                    <a:blip r:embed="rId19">
                       <a:extLst>
                         <a:ext uri="{28A0092B-C50C-407E-A947-70E740481C1C}">
                           <a14:useLocalDpi xmlns:a14="http://schemas.microsoft.com/office/drawing/2010/main" val="0"/>
@@ -2085,23 +3158,86 @@
       <w:pPr>
         <w:pStyle w:val="Caption"/>
         <w:jc w:val="center"/>
+        <w:rPr>
+          <w:noProof/>
+        </w:rPr>
       </w:pPr>
-      <w:bookmarkStart w:id="6" w:name="_Ref296852586"/>
+      <w:bookmarkStart w:id="8" w:name="_Ref296852586"/>
       <w:r>
         <w:t xml:space="preserve">Hermite Neighbor Interpolation Results- </w:t>
       </w:r>
       <w:r>
         <w:t xml:space="preserve">Figure </w:t>
       </w:r>
-      <w:fldSimple w:instr=" SEQ Figure \* ARABIC ">
-        <w:r>
-          <w:rPr>
-            <w:noProof/>
-          </w:rPr>
-          <w:t>7</w:t>
-        </w:r>
-      </w:fldSimple>
-      <w:bookmarkEnd w:id="6"/>
+      <w:r>
+        <w:fldChar w:fldCharType="begin"/>
+      </w:r>
+      <w:r>
+        <w:instrText xml:space="preserve"> SEQ Figure \* ARABIC </w:instrText>
+      </w:r>
+      <w:r>
+        <w:fldChar w:fldCharType="separate"/>
+      </w:r>
+      <w:r>
+        <w:rPr>
+          <w:noProof/>
+        </w:rPr>
+        <w:t>13</w:t>
+      </w:r>
+      <w:r>
+        <w:rPr>
+          <w:noProof/>
+        </w:rPr>
+        <w:fldChar w:fldCharType="end"/>
+      </w:r>
+      <w:bookmarkEnd w:id="8"/>
+    </w:p>
+    <w:p>
+      <w:r>
+        <w:t xml:space="preserve">Although understanding of the problem is improved with error plots, the terminal output is still generally more useful for quality observations. </w:t>
+      </w:r>
+      <w:r>
+        <w:fldChar w:fldCharType="begin"/>
+      </w:r>
+      <w:r>
+        <w:instrText xml:space="preserve"> REF _Ref296860870 \h </w:instrText>
+      </w:r>
+      <w:r>
+        <w:fldChar w:fldCharType="separate"/>
+      </w:r>
+      <w:r>
+        <w:t xml:space="preserve">Error Results - Table </w:t>
+      </w:r>
+      <w:r>
+        <w:rPr>
+          <w:noProof/>
+        </w:rPr>
+        <w:t>2</w:t>
+      </w:r>
+      <w:r>
+        <w:fldChar w:fldCharType="end"/>
+      </w:r>
+      <w:r>
+        <w:t xml:space="preserve"> provides the error results for 3 averaged runs of</w:t>
+      </w:r>
+      <w:r>
+        <w:t xml:space="preserve"> each possibly problem listed in the beginning of the report</w:t>
+      </w:r>
+      <w:r>
+        <w:t>.  Currently</w:t>
+      </w:r>
+      <w:r>
+        <w:t>,</w:t>
+      </w:r>
+      <w:r>
+        <w:t xml:space="preserve"> the amount of error is not satisfactory for the gradients </w:t>
+      </w:r>
+      <w:r>
+        <w:t>in regards to the actual amounts, but it should be noted that the gradients are accurate to the interpolation method.  It is also important to observe that a</w:t>
+      </w:r>
+      <w:r>
+        <w:t>ll errors are reduced if more training points are added into the problem.</w:t>
+      </w:r>
     </w:p>
     <w:p>
       <w:pPr>
@@ -2127,7 +3263,7 @@
                     <pic:cNvPicPr/>
                   </pic:nvPicPr>
                   <pic:blipFill>
-                    <a:blip r:embed="rId14">
+                    <a:blip r:embed="rId20">
                       <a:extLst>
                         <a:ext uri="{28A0092B-C50C-407E-A947-70E740481C1C}">
                           <a14:useLocalDpi xmlns:a14="http://schemas.microsoft.com/office/drawing/2010/main" val="0"/>
@@ -2172,102 +3308,39 @@
       <w:pPr>
         <w:pStyle w:val="Caption"/>
         <w:jc w:val="center"/>
-      </w:pPr>
-      <w:bookmarkStart w:id="7" w:name="_Ref296854325"/>
-      <w:r>
-        <w:t xml:space="preserve">Linear Nearest Neighbor Error – </w:t>
-      </w:r>
-      <w:r>
-        <w:t xml:space="preserve">Figure </w:t>
-      </w:r>
-      <w:fldSimple w:instr=" SEQ Figure \* ARABIC ">
-        <w:r>
-          <w:rPr>
-            <w:noProof/>
-          </w:rPr>
-          <w:t>8</w:t>
-        </w:r>
-      </w:fldSimple>
-      <w:bookmarkEnd w:id="7"/>
-    </w:p>
-    <w:p>
-      <w:r>
-        <w:t xml:space="preserve">When the program is </w:t>
-      </w:r>
-      <w:r>
-        <w:t>run</w:t>
-      </w:r>
-      <w:r>
-        <w:t xml:space="preserve">, a plethora of plots are created to supply information, but for aspects such as error the terminal output is generally more useful for observation. </w:t>
-      </w:r>
-      <w:r>
-        <w:fldChar w:fldCharType="begin"/>
-      </w:r>
-      <w:r>
-        <w:instrText xml:space="preserve"> REF _Ref296860870 \h </w:instrText>
-      </w:r>
-      <w:r>
-        <w:fldChar w:fldCharType="separate"/>
-      </w:r>
-      <w:r>
-        <w:t xml:space="preserve">Error Results - Table </w:t>
-      </w:r>
-      <w:r>
         <w:rPr>
           <w:noProof/>
         </w:rPr>
-        <w:t>2</w:t>
-      </w:r>
-      <w:r>
+      </w:pPr>
+      <w:bookmarkStart w:id="9" w:name="_Ref296854325"/>
+      <w:r>
+        <w:t xml:space="preserve">Linear Nearest Neighbor Error – </w:t>
+      </w:r>
+      <w:r>
+        <w:t xml:space="preserve">Figure </w:t>
+      </w:r>
+      <w:r>
+        <w:fldChar w:fldCharType="begin"/>
+      </w:r>
+      <w:r>
+        <w:instrText xml:space="preserve"> SEQ Figure \* ARABIC </w:instrText>
+      </w:r>
+      <w:r>
+        <w:fldChar w:fldCharType="separate"/>
+      </w:r>
+      <w:r>
+        <w:rPr>
+          <w:noProof/>
+        </w:rPr>
+        <w:t>14</w:t>
+      </w:r>
+      <w:r>
+        <w:rPr>
+          <w:noProof/>
+        </w:rPr>
         <w:fldChar w:fldCharType="end"/>
       </w:r>
-      <w:r>
-        <w:t xml:space="preserve"> </w:t>
-      </w:r>
-      <w:r>
-        <w:t>pr</w:t>
-      </w:r>
-      <w:r>
-        <w:t>ov</w:t>
-      </w:r>
-      <w:r>
-        <w:t>ides the error results for four</w:t>
-      </w:r>
-      <w:r>
-        <w:t xml:space="preserve"> runs, one </w:t>
-      </w:r>
-      <w:r>
-        <w:t>initial simple plane run to ensure that th</w:t>
-      </w:r>
-      <w:r>
-        <w:t>e code is working properly, 1</w:t>
-      </w:r>
-      <w:r>
-        <w:t xml:space="preserve"> </w:t>
-      </w:r>
-      <w:r>
-        <w:t xml:space="preserve">of each </w:t>
-      </w:r>
-      <w:r>
-        <w:t xml:space="preserve">three-dimensional </w:t>
-      </w:r>
-      <w:r>
-        <w:t>problem type</w:t>
-      </w:r>
-      <w:r>
-        <w:t xml:space="preserve"> discussed earlier</w:t>
-      </w:r>
-      <w:r>
-        <w:t xml:space="preserve"> in the report, and 1 run of a five dimensional problem</w:t>
-      </w:r>
-      <w:r>
-        <w:t>.  Currently the amount of error is not satisfactory for the gradients although this may not be possible for improvement.  All errors are reduced if more training points are added into the problem.</w:t>
-      </w:r>
-    </w:p>
-    <w:p>
-      <w:pPr>
-        <w:keepNext/>
-      </w:pPr>
+      <w:bookmarkEnd w:id="9"/>
       <w:r>
         <w:rPr>
           <w:noProof/>
@@ -2288,7 +3361,7 @@
                     <pic:cNvPicPr/>
                   </pic:nvPicPr>
                   <pic:blipFill>
-                    <a:blip r:embed="rId15">
+                    <a:blip r:embed="rId21">
                       <a:extLst>
                         <a:ext uri="{28A0092B-C50C-407E-A947-70E740481C1C}">
                           <a14:useLocalDpi xmlns:a14="http://schemas.microsoft.com/office/drawing/2010/main" val="0"/>
@@ -2328,28 +3401,35 @@
           </wp:inline>
         </w:drawing>
       </w:r>
-    </w:p>
-    <w:p>
-      <w:pPr>
-        <w:pStyle w:val="Caption"/>
-        <w:jc w:val="center"/>
-      </w:pPr>
-      <w:bookmarkStart w:id="8" w:name="_Ref296854328"/>
+      <w:bookmarkStart w:id="10" w:name="_Ref296854328"/>
       <w:r>
         <w:t xml:space="preserve">Hermite Neighbor Interpolation Error - </w:t>
       </w:r>
       <w:r>
         <w:t xml:space="preserve">Figure </w:t>
       </w:r>
-      <w:fldSimple w:instr=" SEQ Figure \* ARABIC ">
-        <w:r>
-          <w:rPr>
-            <w:noProof/>
-          </w:rPr>
-          <w:t>9</w:t>
-        </w:r>
-      </w:fldSimple>
-      <w:bookmarkEnd w:id="8"/>
+      <w:r>
+        <w:fldChar w:fldCharType="begin"/>
+      </w:r>
+      <w:r>
+        <w:instrText xml:space="preserve"> SEQ Figure \* ARABIC </w:instrText>
+      </w:r>
+      <w:r>
+        <w:fldChar w:fldCharType="separate"/>
+      </w:r>
+      <w:r>
+        <w:rPr>
+          <w:noProof/>
+        </w:rPr>
+        <w:t>15</w:t>
+      </w:r>
+      <w:r>
+        <w:rPr>
+          <w:noProof/>
+        </w:rPr>
+        <w:fldChar w:fldCharType="end"/>
+      </w:r>
+      <w:bookmarkEnd w:id="10"/>
     </w:p>
     <w:p/>
     <w:p>
@@ -2362,7 +3442,18 @@
     </w:p>
     <w:p>
       <w:r>
-        <w:t>The n-dimensional interpolation program created provides satisfactory results in nearly all aspects.  It also does not require more than a couple of seconds per interpolation.  Despite this, there is a large possibility that many improvements can still be integrated into it.  The future goals are to reduce costs continuously, improve the results found for the gradient solutions, and possibly even integrate more interpolation schemes.</w:t>
+        <w:t>The n-dimensional interpolation program created provides satisfactory results in nearly all aspects.  It also does not require more than a couple of seconds per interpolation</w:t>
+      </w:r>
+      <w:r>
+        <w:t xml:space="preserve"> for the average problem setup of 50000 training points and 1000 predicted points along with other default values</w:t>
+      </w:r>
+      <w:r>
+        <w:t xml:space="preserve">.  </w:t>
+      </w:r>
+    </w:p>
+    <w:p>
+      <w:r>
+        <w:t>Despite this, there is a large possibility that many improvements can still be integrated into it.  The future goals are to reduce costs continuously, improve the results found for the gradient solutions, and possibly even integrate more interpolation schemes.</w:t>
       </w:r>
     </w:p>
     <w:tbl>
@@ -6642,19 +7733,32 @@
         <w:pStyle w:val="Caption"/>
         <w:framePr w:hSpace="180" w:wrap="around" w:vAnchor="text" w:hAnchor="page" w:x="5041" w:y="180"/>
       </w:pPr>
-      <w:bookmarkStart w:id="9" w:name="_Ref296860870"/>
+      <w:bookmarkStart w:id="11" w:name="_Ref296860870"/>
       <w:r>
         <w:t xml:space="preserve">Error Results - Table </w:t>
       </w:r>
-      <w:fldSimple w:instr=" SEQ Table \* ARABIC ">
-        <w:r>
-          <w:rPr>
-            <w:noProof/>
-          </w:rPr>
-          <w:t>2</w:t>
-        </w:r>
-      </w:fldSimple>
-      <w:bookmarkEnd w:id="9"/>
+      <w:r>
+        <w:fldChar w:fldCharType="begin"/>
+      </w:r>
+      <w:r>
+        <w:instrText xml:space="preserve"> SEQ Table \* ARABIC </w:instrText>
+      </w:r>
+      <w:r>
+        <w:fldChar w:fldCharType="separate"/>
+      </w:r>
+      <w:r>
+        <w:rPr>
+          <w:noProof/>
+        </w:rPr>
+        <w:t>2</w:t>
+      </w:r>
+      <w:r>
+        <w:rPr>
+          <w:noProof/>
+        </w:rPr>
+        <w:fldChar w:fldCharType="end"/>
+      </w:r>
+      <w:bookmarkEnd w:id="11"/>
     </w:p>
     <w:p>
       <w:pPr>
@@ -8778,7 +9882,7 @@
 </file>
 
 <file path=customXml/itemProps1.xml><?xml version="1.0" encoding="utf-8"?>
-<ds:datastoreItem xmlns:ds="http://schemas.openxmlformats.org/officeDocument/2006/customXml" ds:itemID="{97880AEC-8D85-6346-A22B-2306A82AEAF9}">
+<ds:datastoreItem xmlns:ds="http://schemas.openxmlformats.org/officeDocument/2006/customXml" ds:itemID="{26CFFFCD-84C8-7847-88D3-AA4061276F7A}">
   <ds:schemaRefs>
     <ds:schemaRef ds:uri="http://schemas.openxmlformats.org/officeDocument/2006/bibliography"/>
   </ds:schemaRefs>

</xml_diff>